<commit_message>
v_1_3_1 Case Sensitivity added. Bug in PID-5 fixed. Fixed panel resizing. Refactored Parsing Code
</commit_message>
<xml_diff>
--- a/documentation/Project Communication Plan.docx
+++ b/documentation/Project Communication Plan.docx
@@ -160,6 +160,7 @@
                                     <w:dataBinding w:prefixMappings="xmlns:ns0='http://schemas.microsoft.com/office/2006/coverPageProps' " w:xpath="/ns0:CoverPageProperties[1]/ns0:CompanyAddress[1]" w:storeItemID="{55AF091B-3C7A-41E3-B477-F2FDAA23CFDA}"/>
                                     <w:text/>
                                   </w:sdtPr>
+                                  <w:sdtEndPr/>
                                   <w:sdtContent>
                                     <w:r>
                                       <w:rPr>
@@ -513,7 +514,7 @@
                                         </pic:cNvPicPr>
                                       </pic:nvPicPr>
                                       <pic:blipFill rotWithShape="1">
-                                        <a:blip r:embed="rId10">
+                                        <a:blip r:embed="rId11">
                                           <a:extLst>
                                             <a:ext uri="{28A0092B-C50C-407E-A947-70E740481C1C}">
                                               <a14:useLocalDpi xmlns:a14="http://schemas.microsoft.com/office/drawing/2010/main" val="0"/>
@@ -996,10 +997,19 @@
     </w:p>
     <w:p>
       <w:r>
-        <w:t>This project</w:t>
+        <w:t xml:space="preserve">This project will decrease the amount of time our customer representatives and helpdesk will spend on scrubbing HL7 messages </w:t>
       </w:r>
       <w:r>
-        <w:t xml:space="preserve"> will decrease the amount of time our customer representatives and helpdesk will spend on scrubbing HL7 messages prior to distribution. Current estimates are 5 minutes for a single grouping of PID, PD1, NK1, and PV1 segments. This project will reduce the time required to less than 10 seconds.</w:t>
+        <w:t xml:space="preserve">of PHI </w:t>
+      </w:r>
+      <w:r>
+        <w:t xml:space="preserve">prior to distribution. Current estimates </w:t>
+      </w:r>
+      <w:r>
+        <w:t xml:space="preserve">for this process done manually is </w:t>
+      </w:r>
+      <w:r>
+        <w:t>5 minutes for a single grouping of PID, PD1, NK1, and PV1 segments. This project will reduce the time required to less than 10 seconds.</w:t>
       </w:r>
     </w:p>
     <w:p>
@@ -1017,10 +1027,7 @@
     </w:p>
     <w:p>
       <w:r>
-        <w:t xml:space="preserve">This project will help reduce the amount of PHI </w:t>
-      </w:r>
-      <w:r>
-        <w:t xml:space="preserve">exposed by STC’s clients, and by doing so lower the time and resources spent in scrubbing PHI manually. </w:t>
+        <w:t xml:space="preserve">This project will help reduce the amount of PHI exposed by STC’s clients, and by doing so lower the time and resources spent in scrubbing PHI manually. </w:t>
       </w:r>
     </w:p>
     <w:p>
@@ -1033,7 +1040,10 @@
         <w:t>This project will assist the clients in the submissions to the Jira ticketing system so as to prevent Jira from damaging HL7 messages when it applies formatting to it.</w:t>
       </w:r>
     </w:p>
-    <w:p/>
+    <w:p>
+      <w:bookmarkStart w:id="0" w:name="_GoBack"/>
+      <w:bookmarkEnd w:id="0"/>
+    </w:p>
     <w:p>
       <w:pPr>
         <w:spacing w:after="240" w:line="252" w:lineRule="auto"/>
@@ -1273,7 +1283,13 @@
               <w:cnfStyle w:val="000000000000" w:firstRow="0" w:lastRow="0" w:firstColumn="0" w:lastColumn="0" w:oddVBand="0" w:evenVBand="0" w:oddHBand="0" w:evenHBand="0" w:firstRowFirstColumn="0" w:firstRowLastColumn="0" w:lastRowFirstColumn="0" w:lastRowLastColumn="0"/>
             </w:pPr>
             <w:r>
-              <w:t>0 hours. Development occurred off company time</w:t>
+              <w:t>0 hours. Development occurr</w:t>
+            </w:r>
+            <w:r>
+              <w:t>ing</w:t>
+            </w:r>
+            <w:r>
+              <w:t xml:space="preserve"> off company time</w:t>
             </w:r>
           </w:p>
         </w:tc>
@@ -1306,7 +1322,13 @@
               <w:cnfStyle w:val="000000000000" w:firstRow="0" w:lastRow="0" w:firstColumn="0" w:lastColumn="0" w:oddVBand="0" w:evenVBand="0" w:oddHBand="0" w:evenHBand="0" w:firstRowFirstColumn="0" w:firstRowLastColumn="0" w:lastRowFirstColumn="0" w:lastRowLastColumn="0"/>
             </w:pPr>
             <w:r>
-              <w:t>Code Review to ensure code meets quality standards and causes no harm.</w:t>
+              <w:t xml:space="preserve">Code Review to ensure code meets </w:t>
+            </w:r>
+            <w:r>
+              <w:t xml:space="preserve">STC </w:t>
+            </w:r>
+            <w:r>
+              <w:t>quality standards and causes no harm.</w:t>
             </w:r>
           </w:p>
         </w:tc>
@@ -1489,14 +1511,9 @@
       <w:pPr>
         <w:pStyle w:val="Heading2"/>
       </w:pPr>
-      <w:bookmarkStart w:id="0" w:name="_GoBack"/>
-      <w:bookmarkEnd w:id="0"/>
       <w:r>
         <w:lastRenderedPageBreak/>
-        <w:t>R</w:t>
-      </w:r>
-      <w:r>
-        <w:t>isks and issues management</w:t>
+        <w:t>Risks and issues management</w:t>
       </w:r>
     </w:p>
     <w:p>
@@ -1867,10 +1884,7 @@
               <w:pStyle w:val="Tabletext"/>
             </w:pPr>
             <w:r>
-              <w:t>A</w:t>
-            </w:r>
-            <w:r>
-              <w:t>nalysis and update of code to bring to spec</w:t>
+              <w:t>Analysis and update of code to bring to spec</w:t>
             </w:r>
           </w:p>
         </w:tc>
@@ -2001,7 +2015,7 @@
             <wp:cNvGraphicFramePr/>
             <a:graphic xmlns:a="http://schemas.openxmlformats.org/drawingml/2006/main">
               <a:graphicData uri="http://schemas.openxmlformats.org/drawingml/2006/diagram">
-                <dgm:relIds xmlns:dgm="http://schemas.openxmlformats.org/drawingml/2006/diagram" xmlns:r="http://schemas.openxmlformats.org/officeDocument/2006/relationships" r:dm="rId11" r:lo="rId12" r:qs="rId13" r:cs="rId14"/>
+                <dgm:relIds xmlns:dgm="http://schemas.openxmlformats.org/drawingml/2006/diagram" xmlns:r="http://schemas.openxmlformats.org/officeDocument/2006/relationships" r:dm="rId12" r:lo="rId13" r:qs="rId14" r:cs="rId15"/>
               </a:graphicData>
             </a:graphic>
           </wp:inline>
@@ -2009,8 +2023,8 @@
       </w:r>
     </w:p>
     <w:sectPr>
-      <w:headerReference w:type="default" r:id="rId16"/>
-      <w:footerReference w:type="default" r:id="rId17"/>
+      <w:headerReference w:type="default" r:id="rId17"/>
+      <w:footerReference w:type="default" r:id="rId18"/>
       <w:pgSz w:w="12240" w:h="15840"/>
       <w:pgMar w:top="1440" w:right="1440" w:bottom="1440" w:left="1440" w:header="720" w:footer="720" w:gutter="0"/>
       <w:pgNumType w:start="0"/>
@@ -2066,7 +2080,6 @@
           <w:alias w:val="Date"/>
           <w:tag w:val=""/>
           <w:id w:val="-600561709"/>
-          <w:placeholder/>
           <w:dataBinding w:prefixMappings="xmlns:ns0='http://schemas.microsoft.com/office/2006/coverPageProps' " w:xpath="/ns0:CoverPageProperties[1]/ns0:PublishDate[1]" w:storeItemID="{55AF091B-3C7A-41E3-B477-F2FDAA23CFDA}"/>
           <w:date w:fullDate="2015-08-17T00:00:00Z">
             <w:dateFormat w:val="M/d/yyyy"/>
@@ -2097,7 +2110,6 @@
           <w:alias w:val="Title"/>
           <w:tag w:val=""/>
           <w:id w:val="1374816167"/>
-          <w:placeholder/>
           <w:dataBinding w:prefixMappings="xmlns:ns0='http://purl.org/dc/elements/1.1/' xmlns:ns1='http://schemas.openxmlformats.org/package/2006/metadata/core-properties' " w:xpath="/ns1:coreProperties[1]/ns0:title[1]" w:storeItemID="{6C3C8BC8-F283-45AE-878A-BAB7291924A1}"/>
           <w:text/>
         </w:sdtPr>
@@ -6414,62 +6426,62 @@
   </dgm:ptLst>
   <dgm:cxnLst>
     <dgm:cxn modelId="{BBABAA92-BF4B-4AB4-B898-09F8775F2571}" srcId="{5F5EF533-8890-43C2-9251-BC18309D7A9B}" destId="{C7FEE510-75DB-41D2-B038-415A7DD3BED5}" srcOrd="4" destOrd="0" parTransId="{8DF144CA-34FF-47AA-9E97-9034CD6CAE66}" sibTransId="{59BF4A90-79BC-4B41-A4A0-4509FCC31C99}"/>
-    <dgm:cxn modelId="{1B1AC7EF-ACEF-48C2-9F0D-A39F7F27C960}" type="presOf" srcId="{C7FEE510-75DB-41D2-B038-415A7DD3BED5}" destId="{D6E821EF-46B5-4B08-8D91-176ED527E293}" srcOrd="0" destOrd="0" presId="urn:microsoft.com/office/officeart/2005/8/layout/bProcess2"/>
-    <dgm:cxn modelId="{1B02FB86-0CC3-4013-8C8B-FB5BDCE57992}" type="presOf" srcId="{3EAFABAB-4325-4B63-A6A1-59E5CD5AA2EB}" destId="{5E246B15-78B7-4428-A8CE-ADAFDCFDF9EE}" srcOrd="0" destOrd="0" presId="urn:microsoft.com/office/officeart/2005/8/layout/bProcess2"/>
-    <dgm:cxn modelId="{D654E1AC-C411-4B42-A5B6-B8AE7AD6C09A}" type="presOf" srcId="{5A0913B9-A546-4083-98F6-8B57817AB013}" destId="{13388500-9C91-4F70-8D57-7AFD5EB612D5}" srcOrd="0" destOrd="0" presId="urn:microsoft.com/office/officeart/2005/8/layout/bProcess2"/>
+    <dgm:cxn modelId="{8B544DF0-5AA5-422B-8EBC-5A595EED88AC}" type="presOf" srcId="{D9A7425D-1661-4CC6-AA40-EF8A264DBFE1}" destId="{8BAEC278-8EC1-4140-A266-5F050A34490A}" srcOrd="0" destOrd="0" presId="urn:microsoft.com/office/officeart/2005/8/layout/bProcess2"/>
+    <dgm:cxn modelId="{17AD5E52-44F4-4395-AC92-9B4A2C72329B}" type="presOf" srcId="{E5F5828B-598E-478B-9DDD-F59DB72CBF80}" destId="{882E5D02-EDC1-4E24-92D6-4D6C25583567}" srcOrd="0" destOrd="0" presId="urn:microsoft.com/office/officeart/2005/8/layout/bProcess2"/>
+    <dgm:cxn modelId="{2B04D2C1-721E-48E2-A78A-ECDA6ECC1241}" type="presOf" srcId="{12173DE2-8D04-4451-96B1-C02681355451}" destId="{CFFF0978-1087-4796-80EC-A5B50836ED96}" srcOrd="0" destOrd="0" presId="urn:microsoft.com/office/officeart/2005/8/layout/bProcess2"/>
     <dgm:cxn modelId="{B573A21D-5299-4A12-9548-48E63BE2CB70}" srcId="{5F5EF533-8890-43C2-9251-BC18309D7A9B}" destId="{3EAFABAB-4325-4B63-A6A1-59E5CD5AA2EB}" srcOrd="0" destOrd="0" parTransId="{DCCBC4FB-8C74-4C4E-A6B4-73B838157AEB}" sibTransId="{12173DE2-8D04-4451-96B1-C02681355451}"/>
-    <dgm:cxn modelId="{1E2F2FEB-6014-4A48-A319-6874E9818BC7}" type="presOf" srcId="{12173DE2-8D04-4451-96B1-C02681355451}" destId="{CFFF0978-1087-4796-80EC-A5B50836ED96}" srcOrd="0" destOrd="0" presId="urn:microsoft.com/office/officeart/2005/8/layout/bProcess2"/>
-    <dgm:cxn modelId="{E1C7934C-487F-4B35-B960-71995BE5E5FB}" type="presOf" srcId="{59BF4A90-79BC-4B41-A4A0-4509FCC31C99}" destId="{16385907-F8DC-4926-B11C-333A95CEA95C}" srcOrd="0" destOrd="0" presId="urn:microsoft.com/office/officeart/2005/8/layout/bProcess2"/>
-    <dgm:cxn modelId="{2343ED60-3543-4E6E-9509-AFA437CC09C8}" type="presOf" srcId="{D9A7425D-1661-4CC6-AA40-EF8A264DBFE1}" destId="{8BAEC278-8EC1-4140-A266-5F050A34490A}" srcOrd="0" destOrd="0" presId="urn:microsoft.com/office/officeart/2005/8/layout/bProcess2"/>
+    <dgm:cxn modelId="{C7A37473-AB6A-464E-BD10-0F0FE4625F57}" type="presOf" srcId="{C7FEE510-75DB-41D2-B038-415A7DD3BED5}" destId="{D6E821EF-46B5-4B08-8D91-176ED527E293}" srcOrd="0" destOrd="0" presId="urn:microsoft.com/office/officeart/2005/8/layout/bProcess2"/>
+    <dgm:cxn modelId="{6FBD6D2F-D8DF-4402-B66F-AE4C4F7E72A8}" type="presOf" srcId="{248F521B-264E-456A-80CC-3AEA42593A66}" destId="{10CC82A1-FACD-4608-9311-93CB9274DEF0}" srcOrd="0" destOrd="0" presId="urn:microsoft.com/office/officeart/2005/8/layout/bProcess2"/>
+    <dgm:cxn modelId="{B5CB0F41-9F0F-47F5-A2FA-C27D101FB98C}" type="presOf" srcId="{C8AD00CD-23A7-4841-A0C5-E7E910F3B9B8}" destId="{996D7D3F-C408-43C8-97CC-2CFDFDAE0E7F}" srcOrd="0" destOrd="0" presId="urn:microsoft.com/office/officeart/2005/8/layout/bProcess2"/>
+    <dgm:cxn modelId="{0BF87BB0-18C8-420E-8F57-8DE3DA6BCDC6}" type="presOf" srcId="{5F5EF533-8890-43C2-9251-BC18309D7A9B}" destId="{4D09EE0F-4F40-40AF-BB67-6095B6EC9AF6}" srcOrd="0" destOrd="0" presId="urn:microsoft.com/office/officeart/2005/8/layout/bProcess2"/>
     <dgm:cxn modelId="{BA386544-47AC-452A-8CBD-2BEA232229E4}" srcId="{5F5EF533-8890-43C2-9251-BC18309D7A9B}" destId="{F05C45FC-72FF-4161-9144-2CE230DC88B2}" srcOrd="2" destOrd="0" parTransId="{8E373D86-D834-4E1F-A805-FC1220459645}" sibTransId="{F95F990C-F834-4227-B32C-6569F6E74360}"/>
-    <dgm:cxn modelId="{9DAB73EC-DDA2-42B2-A760-4F62DED1E934}" type="presOf" srcId="{F05C45FC-72FF-4161-9144-2CE230DC88B2}" destId="{21E30398-0F1A-4B0F-BFCB-462DC1D2CEE8}" srcOrd="0" destOrd="0" presId="urn:microsoft.com/office/officeart/2005/8/layout/bProcess2"/>
     <dgm:cxn modelId="{EFAE003F-42D1-4D3F-BDDE-C2E0946FAD3D}" srcId="{5F5EF533-8890-43C2-9251-BC18309D7A9B}" destId="{C8AD00CD-23A7-4841-A0C5-E7E910F3B9B8}" srcOrd="1" destOrd="0" parTransId="{75D06C95-0DD4-405C-9233-DC4A7F075F13}" sibTransId="{EBC5ADF7-3FC0-4FE1-BAC5-A441E043A10C}"/>
-    <dgm:cxn modelId="{AD01E6CA-D35A-498B-968F-89E351F71296}" type="presOf" srcId="{C75C6B79-5FB5-4C1F-8AB8-26ACCFF8EDEB}" destId="{7A2912F9-47B0-40E5-A90D-969701FA0580}" srcOrd="0" destOrd="0" presId="urn:microsoft.com/office/officeart/2005/8/layout/bProcess2"/>
-    <dgm:cxn modelId="{81128B9B-4013-4AD0-9787-D9696E1AB97A}" type="presOf" srcId="{5F5EF533-8890-43C2-9251-BC18309D7A9B}" destId="{4D09EE0F-4F40-40AF-BB67-6095B6EC9AF6}" srcOrd="0" destOrd="0" presId="urn:microsoft.com/office/officeart/2005/8/layout/bProcess2"/>
-    <dgm:cxn modelId="{A50BAB7D-58CB-4A1E-BDBA-321B21660FC6}" type="presOf" srcId="{F95F990C-F834-4227-B32C-6569F6E74360}" destId="{323EB612-393F-489E-A4FF-3C22C972D3AB}" srcOrd="0" destOrd="0" presId="urn:microsoft.com/office/officeart/2005/8/layout/bProcess2"/>
+    <dgm:cxn modelId="{68936E35-41E5-4BF5-B37D-7F04FDA022DF}" type="presOf" srcId="{F95F990C-F834-4227-B32C-6569F6E74360}" destId="{323EB612-393F-489E-A4FF-3C22C972D3AB}" srcOrd="0" destOrd="0" presId="urn:microsoft.com/office/officeart/2005/8/layout/bProcess2"/>
+    <dgm:cxn modelId="{D11413F9-9E3A-4B27-9AAC-CCFBA5EAA5E3}" type="presOf" srcId="{5A0913B9-A546-4083-98F6-8B57817AB013}" destId="{13388500-9C91-4F70-8D57-7AFD5EB612D5}" srcOrd="0" destOrd="0" presId="urn:microsoft.com/office/officeart/2005/8/layout/bProcess2"/>
     <dgm:cxn modelId="{4D10863D-D032-4F84-A569-F6127B772CD5}" srcId="{5F5EF533-8890-43C2-9251-BC18309D7A9B}" destId="{5A0913B9-A546-4083-98F6-8B57817AB013}" srcOrd="6" destOrd="0" parTransId="{3C8B8EB6-28A2-4D2B-8121-A15890B67B28}" sibTransId="{C75C6B79-5FB5-4C1F-8AB8-26ACCFF8EDEB}"/>
-    <dgm:cxn modelId="{0F7B73B2-00F1-4EE6-B754-6EBF025BEF74}" type="presOf" srcId="{EBC5ADF7-3FC0-4FE1-BAC5-A441E043A10C}" destId="{8AAE00EA-225A-4D70-B62C-7F5FA8741547}" srcOrd="0" destOrd="0" presId="urn:microsoft.com/office/officeart/2005/8/layout/bProcess2"/>
-    <dgm:cxn modelId="{A5BD041F-7EFF-4C01-8761-4011694763A4}" type="presOf" srcId="{B1DF718E-40A7-4C61-AC50-37857A162543}" destId="{CCF497C6-7370-4547-95B3-F2836A4FFC6E}" srcOrd="0" destOrd="0" presId="urn:microsoft.com/office/officeart/2005/8/layout/bProcess2"/>
+    <dgm:cxn modelId="{8B287642-C1EF-4FC6-8F18-2081D9415EE1}" type="presOf" srcId="{3EAFABAB-4325-4B63-A6A1-59E5CD5AA2EB}" destId="{5E246B15-78B7-4428-A8CE-ADAFDCFDF9EE}" srcOrd="0" destOrd="0" presId="urn:microsoft.com/office/officeart/2005/8/layout/bProcess2"/>
     <dgm:cxn modelId="{6A8B4756-68CB-43CD-B4F9-D66FE359AE0D}" srcId="{5F5EF533-8890-43C2-9251-BC18309D7A9B}" destId="{D9A7425D-1661-4CC6-AA40-EF8A264DBFE1}" srcOrd="3" destOrd="0" parTransId="{370C0090-2F0D-404F-803A-FFC32035E168}" sibTransId="{B1DF718E-40A7-4C61-AC50-37857A162543}"/>
+    <dgm:cxn modelId="{6DC8F3D7-29F0-4330-9407-54D2F081FF1B}" type="presOf" srcId="{F05C45FC-72FF-4161-9144-2CE230DC88B2}" destId="{21E30398-0F1A-4B0F-BFCB-462DC1D2CEE8}" srcOrd="0" destOrd="0" presId="urn:microsoft.com/office/officeart/2005/8/layout/bProcess2"/>
     <dgm:cxn modelId="{CB161D61-7729-46A9-AC8E-336F1D888E1C}" srcId="{5F5EF533-8890-43C2-9251-BC18309D7A9B}" destId="{E5F5828B-598E-478B-9DDD-F59DB72CBF80}" srcOrd="7" destOrd="0" parTransId="{45F0F9BE-FEC3-4A06-80EB-A3AF384D26AB}" sibTransId="{30B7220B-F83F-4832-8235-96E2E3ED5086}"/>
-    <dgm:cxn modelId="{D050ECB2-D568-4268-8356-E25BF4F142A6}" type="presOf" srcId="{E5F5828B-598E-478B-9DDD-F59DB72CBF80}" destId="{882E5D02-EDC1-4E24-92D6-4D6C25583567}" srcOrd="0" destOrd="0" presId="urn:microsoft.com/office/officeart/2005/8/layout/bProcess2"/>
-    <dgm:cxn modelId="{786B6A02-CB1A-46A0-9630-8973E06E2FC8}" type="presOf" srcId="{4CD078A2-7D7E-406B-B916-C8A779A55665}" destId="{41FC22DD-101A-44E2-8F59-B85CA74176A0}" srcOrd="0" destOrd="0" presId="urn:microsoft.com/office/officeart/2005/8/layout/bProcess2"/>
+    <dgm:cxn modelId="{10A0CE96-3F5B-4BC4-9A3D-9FEA7C29482D}" type="presOf" srcId="{C75C6B79-5FB5-4C1F-8AB8-26ACCFF8EDEB}" destId="{7A2912F9-47B0-40E5-A90D-969701FA0580}" srcOrd="0" destOrd="0" presId="urn:microsoft.com/office/officeart/2005/8/layout/bProcess2"/>
+    <dgm:cxn modelId="{978B5A46-F244-48ED-9F9D-F6FE86DCC9EA}" type="presOf" srcId="{EBC5ADF7-3FC0-4FE1-BAC5-A441E043A10C}" destId="{8AAE00EA-225A-4D70-B62C-7F5FA8741547}" srcOrd="0" destOrd="0" presId="urn:microsoft.com/office/officeart/2005/8/layout/bProcess2"/>
+    <dgm:cxn modelId="{DE2C2F52-1F1F-4969-BBFD-8923BAC6EDB2}" type="presOf" srcId="{59BF4A90-79BC-4B41-A4A0-4509FCC31C99}" destId="{16385907-F8DC-4926-B11C-333A95CEA95C}" srcOrd="0" destOrd="0" presId="urn:microsoft.com/office/officeart/2005/8/layout/bProcess2"/>
     <dgm:cxn modelId="{3D3A0AB1-C26C-4C88-813C-B4C64D3F0E69}" srcId="{5F5EF533-8890-43C2-9251-BC18309D7A9B}" destId="{248F521B-264E-456A-80CC-3AEA42593A66}" srcOrd="5" destOrd="0" parTransId="{1A5F9845-FDF0-4799-BBA0-4B3B4C72FE3A}" sibTransId="{4CD078A2-7D7E-406B-B916-C8A779A55665}"/>
-    <dgm:cxn modelId="{41E3C8D6-CD0E-439B-AA28-21536827603B}" type="presOf" srcId="{248F521B-264E-456A-80CC-3AEA42593A66}" destId="{10CC82A1-FACD-4608-9311-93CB9274DEF0}" srcOrd="0" destOrd="0" presId="urn:microsoft.com/office/officeart/2005/8/layout/bProcess2"/>
-    <dgm:cxn modelId="{E067071B-BA26-4A76-8396-D86FBACF401D}" type="presOf" srcId="{C8AD00CD-23A7-4841-A0C5-E7E910F3B9B8}" destId="{996D7D3F-C408-43C8-97CC-2CFDFDAE0E7F}" srcOrd="0" destOrd="0" presId="urn:microsoft.com/office/officeart/2005/8/layout/bProcess2"/>
-    <dgm:cxn modelId="{0774DF6B-D2AC-467F-8E3C-3E3E5F95C837}" type="presParOf" srcId="{4D09EE0F-4F40-40AF-BB67-6095B6EC9AF6}" destId="{5E246B15-78B7-4428-A8CE-ADAFDCFDF9EE}" srcOrd="0" destOrd="0" presId="urn:microsoft.com/office/officeart/2005/8/layout/bProcess2"/>
-    <dgm:cxn modelId="{7ACD0E8E-9C1A-4815-B675-E58F71B15E8A}" type="presParOf" srcId="{4D09EE0F-4F40-40AF-BB67-6095B6EC9AF6}" destId="{CFFF0978-1087-4796-80EC-A5B50836ED96}" srcOrd="1" destOrd="0" presId="urn:microsoft.com/office/officeart/2005/8/layout/bProcess2"/>
-    <dgm:cxn modelId="{9D93632B-7503-464F-87EC-FB60F63A7F7F}" type="presParOf" srcId="{4D09EE0F-4F40-40AF-BB67-6095B6EC9AF6}" destId="{963252A6-668D-4E1D-AFFF-C095731CC5F5}" srcOrd="2" destOrd="0" presId="urn:microsoft.com/office/officeart/2005/8/layout/bProcess2"/>
-    <dgm:cxn modelId="{EDCB3C66-6996-42FB-81B2-DE8784257BA9}" type="presParOf" srcId="{963252A6-668D-4E1D-AFFF-C095731CC5F5}" destId="{B462F0F6-DED5-4341-8C8D-9643CED875DE}" srcOrd="0" destOrd="0" presId="urn:microsoft.com/office/officeart/2005/8/layout/bProcess2"/>
-    <dgm:cxn modelId="{43896D09-0507-464B-8391-17CB2E8C7C69}" type="presParOf" srcId="{963252A6-668D-4E1D-AFFF-C095731CC5F5}" destId="{996D7D3F-C408-43C8-97CC-2CFDFDAE0E7F}" srcOrd="1" destOrd="0" presId="urn:microsoft.com/office/officeart/2005/8/layout/bProcess2"/>
-    <dgm:cxn modelId="{9208F1C7-45EB-4214-8D67-2BEDD379141D}" type="presParOf" srcId="{4D09EE0F-4F40-40AF-BB67-6095B6EC9AF6}" destId="{8AAE00EA-225A-4D70-B62C-7F5FA8741547}" srcOrd="3" destOrd="0" presId="urn:microsoft.com/office/officeart/2005/8/layout/bProcess2"/>
-    <dgm:cxn modelId="{0DEEEC15-5D61-474F-B62A-AB9993357A7D}" type="presParOf" srcId="{4D09EE0F-4F40-40AF-BB67-6095B6EC9AF6}" destId="{D0D015C8-F9C7-485E-A004-67D91FE3E245}" srcOrd="4" destOrd="0" presId="urn:microsoft.com/office/officeart/2005/8/layout/bProcess2"/>
-    <dgm:cxn modelId="{15B66A2A-8FED-4686-A674-66E3EF047878}" type="presParOf" srcId="{D0D015C8-F9C7-485E-A004-67D91FE3E245}" destId="{6388F228-671D-4B38-A104-9943A477BEB2}" srcOrd="0" destOrd="0" presId="urn:microsoft.com/office/officeart/2005/8/layout/bProcess2"/>
-    <dgm:cxn modelId="{468519DC-D462-4B3E-BD82-15A4A26E53DE}" type="presParOf" srcId="{D0D015C8-F9C7-485E-A004-67D91FE3E245}" destId="{21E30398-0F1A-4B0F-BFCB-462DC1D2CEE8}" srcOrd="1" destOrd="0" presId="urn:microsoft.com/office/officeart/2005/8/layout/bProcess2"/>
-    <dgm:cxn modelId="{A4B4A4A0-D2DC-464F-BD9A-C113828F21E4}" type="presParOf" srcId="{4D09EE0F-4F40-40AF-BB67-6095B6EC9AF6}" destId="{323EB612-393F-489E-A4FF-3C22C972D3AB}" srcOrd="5" destOrd="0" presId="urn:microsoft.com/office/officeart/2005/8/layout/bProcess2"/>
-    <dgm:cxn modelId="{7B2472B1-E331-488F-B574-5445C6713BA0}" type="presParOf" srcId="{4D09EE0F-4F40-40AF-BB67-6095B6EC9AF6}" destId="{8C867255-5D10-4359-8E36-D57C51B83F99}" srcOrd="6" destOrd="0" presId="urn:microsoft.com/office/officeart/2005/8/layout/bProcess2"/>
-    <dgm:cxn modelId="{80DCC38B-A61C-4ACD-A6BF-BAF0FBB08839}" type="presParOf" srcId="{8C867255-5D10-4359-8E36-D57C51B83F99}" destId="{DAD16240-BB12-4AFD-B579-EA82DE4FD590}" srcOrd="0" destOrd="0" presId="urn:microsoft.com/office/officeart/2005/8/layout/bProcess2"/>
-    <dgm:cxn modelId="{41AC320E-4A43-4BA6-B3B6-12DEEB32CB2E}" type="presParOf" srcId="{8C867255-5D10-4359-8E36-D57C51B83F99}" destId="{8BAEC278-8EC1-4140-A266-5F050A34490A}" srcOrd="1" destOrd="0" presId="urn:microsoft.com/office/officeart/2005/8/layout/bProcess2"/>
-    <dgm:cxn modelId="{A5BF7A93-33A7-45A2-98A7-441F5E31C17B}" type="presParOf" srcId="{4D09EE0F-4F40-40AF-BB67-6095B6EC9AF6}" destId="{CCF497C6-7370-4547-95B3-F2836A4FFC6E}" srcOrd="7" destOrd="0" presId="urn:microsoft.com/office/officeart/2005/8/layout/bProcess2"/>
-    <dgm:cxn modelId="{02FC4FC9-38ED-4ECA-A41C-C7F333848C5D}" type="presParOf" srcId="{4D09EE0F-4F40-40AF-BB67-6095B6EC9AF6}" destId="{F661E5FE-302D-43B8-A614-2A367793282B}" srcOrd="8" destOrd="0" presId="urn:microsoft.com/office/officeart/2005/8/layout/bProcess2"/>
-    <dgm:cxn modelId="{70D71F5D-03CD-45C6-8B8A-15075D996928}" type="presParOf" srcId="{F661E5FE-302D-43B8-A614-2A367793282B}" destId="{83AC0555-068C-4F33-B528-5D0FF4029CE7}" srcOrd="0" destOrd="0" presId="urn:microsoft.com/office/officeart/2005/8/layout/bProcess2"/>
-    <dgm:cxn modelId="{5A4236F2-B2F7-4DB3-9C55-1152F7360925}" type="presParOf" srcId="{F661E5FE-302D-43B8-A614-2A367793282B}" destId="{D6E821EF-46B5-4B08-8D91-176ED527E293}" srcOrd="1" destOrd="0" presId="urn:microsoft.com/office/officeart/2005/8/layout/bProcess2"/>
-    <dgm:cxn modelId="{D772EE02-AAA1-40A3-9BE7-F19B2F499CC2}" type="presParOf" srcId="{4D09EE0F-4F40-40AF-BB67-6095B6EC9AF6}" destId="{16385907-F8DC-4926-B11C-333A95CEA95C}" srcOrd="9" destOrd="0" presId="urn:microsoft.com/office/officeart/2005/8/layout/bProcess2"/>
-    <dgm:cxn modelId="{2D408518-D2E3-4217-9942-4EA707C8E72B}" type="presParOf" srcId="{4D09EE0F-4F40-40AF-BB67-6095B6EC9AF6}" destId="{3A7A5E1D-3CCF-4631-A502-77B66954F926}" srcOrd="10" destOrd="0" presId="urn:microsoft.com/office/officeart/2005/8/layout/bProcess2"/>
-    <dgm:cxn modelId="{985AC8ED-E7E8-4501-893B-2BC4FF5B54F8}" type="presParOf" srcId="{3A7A5E1D-3CCF-4631-A502-77B66954F926}" destId="{4D8D6F87-C1C2-4803-A697-59737690DCE8}" srcOrd="0" destOrd="0" presId="urn:microsoft.com/office/officeart/2005/8/layout/bProcess2"/>
-    <dgm:cxn modelId="{B380CEA4-F307-4350-ADD7-B583DCCC755E}" type="presParOf" srcId="{3A7A5E1D-3CCF-4631-A502-77B66954F926}" destId="{10CC82A1-FACD-4608-9311-93CB9274DEF0}" srcOrd="1" destOrd="0" presId="urn:microsoft.com/office/officeart/2005/8/layout/bProcess2"/>
-    <dgm:cxn modelId="{FED7FA4D-377F-4C26-BD6F-7D54BDA19777}" type="presParOf" srcId="{4D09EE0F-4F40-40AF-BB67-6095B6EC9AF6}" destId="{41FC22DD-101A-44E2-8F59-B85CA74176A0}" srcOrd="11" destOrd="0" presId="urn:microsoft.com/office/officeart/2005/8/layout/bProcess2"/>
-    <dgm:cxn modelId="{4071C642-F316-4E53-9274-F12A3E47D999}" type="presParOf" srcId="{4D09EE0F-4F40-40AF-BB67-6095B6EC9AF6}" destId="{9787DED2-F42F-4DF7-AD1C-241D926DA609}" srcOrd="12" destOrd="0" presId="urn:microsoft.com/office/officeart/2005/8/layout/bProcess2"/>
-    <dgm:cxn modelId="{D972A001-85DF-4AC6-9E0A-A5F2CF32BCE6}" type="presParOf" srcId="{9787DED2-F42F-4DF7-AD1C-241D926DA609}" destId="{65150A94-F9DF-4B2F-86FD-6162716E120A}" srcOrd="0" destOrd="0" presId="urn:microsoft.com/office/officeart/2005/8/layout/bProcess2"/>
-    <dgm:cxn modelId="{48C27D4D-3C2F-4F69-A6C9-B532C519C17E}" type="presParOf" srcId="{9787DED2-F42F-4DF7-AD1C-241D926DA609}" destId="{13388500-9C91-4F70-8D57-7AFD5EB612D5}" srcOrd="1" destOrd="0" presId="urn:microsoft.com/office/officeart/2005/8/layout/bProcess2"/>
-    <dgm:cxn modelId="{2A202B93-0112-4086-ACFF-13792DCD0F26}" type="presParOf" srcId="{4D09EE0F-4F40-40AF-BB67-6095B6EC9AF6}" destId="{7A2912F9-47B0-40E5-A90D-969701FA0580}" srcOrd="13" destOrd="0" presId="urn:microsoft.com/office/officeart/2005/8/layout/bProcess2"/>
-    <dgm:cxn modelId="{BB82DFE7-3EFD-4231-946E-A0C542F9A8CA}" type="presParOf" srcId="{4D09EE0F-4F40-40AF-BB67-6095B6EC9AF6}" destId="{882E5D02-EDC1-4E24-92D6-4D6C25583567}" srcOrd="14" destOrd="0" presId="urn:microsoft.com/office/officeart/2005/8/layout/bProcess2"/>
+    <dgm:cxn modelId="{BEC4149E-F04A-4AF9-94A4-06EBB2686703}" type="presOf" srcId="{B1DF718E-40A7-4C61-AC50-37857A162543}" destId="{CCF497C6-7370-4547-95B3-F2836A4FFC6E}" srcOrd="0" destOrd="0" presId="urn:microsoft.com/office/officeart/2005/8/layout/bProcess2"/>
+    <dgm:cxn modelId="{0F28FB8F-F088-42D2-84CA-2B9EBC4D865F}" type="presOf" srcId="{4CD078A2-7D7E-406B-B916-C8A779A55665}" destId="{41FC22DD-101A-44E2-8F59-B85CA74176A0}" srcOrd="0" destOrd="0" presId="urn:microsoft.com/office/officeart/2005/8/layout/bProcess2"/>
+    <dgm:cxn modelId="{5FD9E5BA-9A4F-442B-94E6-2E49AF079449}" type="presParOf" srcId="{4D09EE0F-4F40-40AF-BB67-6095B6EC9AF6}" destId="{5E246B15-78B7-4428-A8CE-ADAFDCFDF9EE}" srcOrd="0" destOrd="0" presId="urn:microsoft.com/office/officeart/2005/8/layout/bProcess2"/>
+    <dgm:cxn modelId="{F3FE67ED-862A-464A-884D-3FCC803C2F58}" type="presParOf" srcId="{4D09EE0F-4F40-40AF-BB67-6095B6EC9AF6}" destId="{CFFF0978-1087-4796-80EC-A5B50836ED96}" srcOrd="1" destOrd="0" presId="urn:microsoft.com/office/officeart/2005/8/layout/bProcess2"/>
+    <dgm:cxn modelId="{6F263039-0E63-44FD-9A10-14526468A7DC}" type="presParOf" srcId="{4D09EE0F-4F40-40AF-BB67-6095B6EC9AF6}" destId="{963252A6-668D-4E1D-AFFF-C095731CC5F5}" srcOrd="2" destOrd="0" presId="urn:microsoft.com/office/officeart/2005/8/layout/bProcess2"/>
+    <dgm:cxn modelId="{084BF3DA-4004-4088-859A-33C982AF4830}" type="presParOf" srcId="{963252A6-668D-4E1D-AFFF-C095731CC5F5}" destId="{B462F0F6-DED5-4341-8C8D-9643CED875DE}" srcOrd="0" destOrd="0" presId="urn:microsoft.com/office/officeart/2005/8/layout/bProcess2"/>
+    <dgm:cxn modelId="{F8CFE7E6-B151-49B9-83EA-0798B69F8BE4}" type="presParOf" srcId="{963252A6-668D-4E1D-AFFF-C095731CC5F5}" destId="{996D7D3F-C408-43C8-97CC-2CFDFDAE0E7F}" srcOrd="1" destOrd="0" presId="urn:microsoft.com/office/officeart/2005/8/layout/bProcess2"/>
+    <dgm:cxn modelId="{8B782BFE-6BDB-41E2-A0DC-9040C437B327}" type="presParOf" srcId="{4D09EE0F-4F40-40AF-BB67-6095B6EC9AF6}" destId="{8AAE00EA-225A-4D70-B62C-7F5FA8741547}" srcOrd="3" destOrd="0" presId="urn:microsoft.com/office/officeart/2005/8/layout/bProcess2"/>
+    <dgm:cxn modelId="{01F72CA2-FF78-4C0C-8F3F-454C9417AA12}" type="presParOf" srcId="{4D09EE0F-4F40-40AF-BB67-6095B6EC9AF6}" destId="{D0D015C8-F9C7-485E-A004-67D91FE3E245}" srcOrd="4" destOrd="0" presId="urn:microsoft.com/office/officeart/2005/8/layout/bProcess2"/>
+    <dgm:cxn modelId="{8AE13916-2EB2-47F3-9D26-81BFC0C9F5CD}" type="presParOf" srcId="{D0D015C8-F9C7-485E-A004-67D91FE3E245}" destId="{6388F228-671D-4B38-A104-9943A477BEB2}" srcOrd="0" destOrd="0" presId="urn:microsoft.com/office/officeart/2005/8/layout/bProcess2"/>
+    <dgm:cxn modelId="{3EE1FC4E-2DC4-4062-B47A-8F12FECF7555}" type="presParOf" srcId="{D0D015C8-F9C7-485E-A004-67D91FE3E245}" destId="{21E30398-0F1A-4B0F-BFCB-462DC1D2CEE8}" srcOrd="1" destOrd="0" presId="urn:microsoft.com/office/officeart/2005/8/layout/bProcess2"/>
+    <dgm:cxn modelId="{53649A71-1054-4991-A7B4-11E6839D22A5}" type="presParOf" srcId="{4D09EE0F-4F40-40AF-BB67-6095B6EC9AF6}" destId="{323EB612-393F-489E-A4FF-3C22C972D3AB}" srcOrd="5" destOrd="0" presId="urn:microsoft.com/office/officeart/2005/8/layout/bProcess2"/>
+    <dgm:cxn modelId="{552A075A-CC6A-4659-969A-448D0050B42D}" type="presParOf" srcId="{4D09EE0F-4F40-40AF-BB67-6095B6EC9AF6}" destId="{8C867255-5D10-4359-8E36-D57C51B83F99}" srcOrd="6" destOrd="0" presId="urn:microsoft.com/office/officeart/2005/8/layout/bProcess2"/>
+    <dgm:cxn modelId="{361DA80B-1D88-45E4-A2F3-160383E4A192}" type="presParOf" srcId="{8C867255-5D10-4359-8E36-D57C51B83F99}" destId="{DAD16240-BB12-4AFD-B579-EA82DE4FD590}" srcOrd="0" destOrd="0" presId="urn:microsoft.com/office/officeart/2005/8/layout/bProcess2"/>
+    <dgm:cxn modelId="{4C7930EF-9612-4A0A-AB2A-7130AEF1347A}" type="presParOf" srcId="{8C867255-5D10-4359-8E36-D57C51B83F99}" destId="{8BAEC278-8EC1-4140-A266-5F050A34490A}" srcOrd="1" destOrd="0" presId="urn:microsoft.com/office/officeart/2005/8/layout/bProcess2"/>
+    <dgm:cxn modelId="{93C8B187-BC39-47A9-9913-A7684A30C800}" type="presParOf" srcId="{4D09EE0F-4F40-40AF-BB67-6095B6EC9AF6}" destId="{CCF497C6-7370-4547-95B3-F2836A4FFC6E}" srcOrd="7" destOrd="0" presId="urn:microsoft.com/office/officeart/2005/8/layout/bProcess2"/>
+    <dgm:cxn modelId="{C5B85F8B-CEE8-4874-BDFA-B201955F5AF3}" type="presParOf" srcId="{4D09EE0F-4F40-40AF-BB67-6095B6EC9AF6}" destId="{F661E5FE-302D-43B8-A614-2A367793282B}" srcOrd="8" destOrd="0" presId="urn:microsoft.com/office/officeart/2005/8/layout/bProcess2"/>
+    <dgm:cxn modelId="{65895C70-7392-4E90-A504-9193C0F3188C}" type="presParOf" srcId="{F661E5FE-302D-43B8-A614-2A367793282B}" destId="{83AC0555-068C-4F33-B528-5D0FF4029CE7}" srcOrd="0" destOrd="0" presId="urn:microsoft.com/office/officeart/2005/8/layout/bProcess2"/>
+    <dgm:cxn modelId="{B234ED69-BDCD-4333-87CF-FBB4FD6427E7}" type="presParOf" srcId="{F661E5FE-302D-43B8-A614-2A367793282B}" destId="{D6E821EF-46B5-4B08-8D91-176ED527E293}" srcOrd="1" destOrd="0" presId="urn:microsoft.com/office/officeart/2005/8/layout/bProcess2"/>
+    <dgm:cxn modelId="{CD119790-FFA2-4681-9363-24C1BC275F4F}" type="presParOf" srcId="{4D09EE0F-4F40-40AF-BB67-6095B6EC9AF6}" destId="{16385907-F8DC-4926-B11C-333A95CEA95C}" srcOrd="9" destOrd="0" presId="urn:microsoft.com/office/officeart/2005/8/layout/bProcess2"/>
+    <dgm:cxn modelId="{8DA23E3C-97A7-4B55-A244-6A11E35328E2}" type="presParOf" srcId="{4D09EE0F-4F40-40AF-BB67-6095B6EC9AF6}" destId="{3A7A5E1D-3CCF-4631-A502-77B66954F926}" srcOrd="10" destOrd="0" presId="urn:microsoft.com/office/officeart/2005/8/layout/bProcess2"/>
+    <dgm:cxn modelId="{234CEA87-B2D5-4E19-B91A-CE87EAB26587}" type="presParOf" srcId="{3A7A5E1D-3CCF-4631-A502-77B66954F926}" destId="{4D8D6F87-C1C2-4803-A697-59737690DCE8}" srcOrd="0" destOrd="0" presId="urn:microsoft.com/office/officeart/2005/8/layout/bProcess2"/>
+    <dgm:cxn modelId="{18EAEA99-4832-4045-8371-2191ABE65EE0}" type="presParOf" srcId="{3A7A5E1D-3CCF-4631-A502-77B66954F926}" destId="{10CC82A1-FACD-4608-9311-93CB9274DEF0}" srcOrd="1" destOrd="0" presId="urn:microsoft.com/office/officeart/2005/8/layout/bProcess2"/>
+    <dgm:cxn modelId="{A638F1D7-1815-49E5-8986-630131A57491}" type="presParOf" srcId="{4D09EE0F-4F40-40AF-BB67-6095B6EC9AF6}" destId="{41FC22DD-101A-44E2-8F59-B85CA74176A0}" srcOrd="11" destOrd="0" presId="urn:microsoft.com/office/officeart/2005/8/layout/bProcess2"/>
+    <dgm:cxn modelId="{4D1CFAAB-73EC-44D7-A1C5-0FBCFBB9A499}" type="presParOf" srcId="{4D09EE0F-4F40-40AF-BB67-6095B6EC9AF6}" destId="{9787DED2-F42F-4DF7-AD1C-241D926DA609}" srcOrd="12" destOrd="0" presId="urn:microsoft.com/office/officeart/2005/8/layout/bProcess2"/>
+    <dgm:cxn modelId="{F574A6F4-DAE2-4EA8-B4A7-C4949B44788A}" type="presParOf" srcId="{9787DED2-F42F-4DF7-AD1C-241D926DA609}" destId="{65150A94-F9DF-4B2F-86FD-6162716E120A}" srcOrd="0" destOrd="0" presId="urn:microsoft.com/office/officeart/2005/8/layout/bProcess2"/>
+    <dgm:cxn modelId="{2489893A-243A-474A-996A-5A2B99667EE6}" type="presParOf" srcId="{9787DED2-F42F-4DF7-AD1C-241D926DA609}" destId="{13388500-9C91-4F70-8D57-7AFD5EB612D5}" srcOrd="1" destOrd="0" presId="urn:microsoft.com/office/officeart/2005/8/layout/bProcess2"/>
+    <dgm:cxn modelId="{67D0B7C8-31B5-4589-AAC8-4B7482B227F8}" type="presParOf" srcId="{4D09EE0F-4F40-40AF-BB67-6095B6EC9AF6}" destId="{7A2912F9-47B0-40E5-A90D-969701FA0580}" srcOrd="13" destOrd="0" presId="urn:microsoft.com/office/officeart/2005/8/layout/bProcess2"/>
+    <dgm:cxn modelId="{FE7DA7FC-012E-48E3-8F31-9F28CFFA38AC}" type="presParOf" srcId="{4D09EE0F-4F40-40AF-BB67-6095B6EC9AF6}" destId="{882E5D02-EDC1-4E24-92D6-4D6C25583567}" srcOrd="14" destOrd="0" presId="urn:microsoft.com/office/officeart/2005/8/layout/bProcess2"/>
   </dgm:cxnLst>
   <dgm:bg/>
   <dgm:whole/>
   <dgm:extLst>
     <a:ext uri="http://schemas.microsoft.com/office/drawing/2008/diagram">
-      <dsp:dataModelExt xmlns:dsp="http://schemas.microsoft.com/office/drawing/2008/diagram" relId="rId15" minVer="http://schemas.openxmlformats.org/drawingml/2006/diagram"/>
+      <dsp:dataModelExt xmlns:dsp="http://schemas.microsoft.com/office/drawing/2008/diagram" relId="rId16" minVer="http://schemas.openxmlformats.org/drawingml/2006/diagram"/>
     </a:ext>
   </dgm:extLst>
 </dgm:dataModel>
@@ -8862,6 +8874,8 @@
   </w:compat>
   <w:rsids>
     <w:rsidRoot w:val="00C65F70"/>
+    <w:rsid w:val="003D07B2"/>
+    <w:rsid w:val="007829D9"/>
     <w:rsid w:val="00C65F70"/>
   </w:rsids>
   <m:mathPr>
@@ -9613,15 +9627,6 @@
 </file>
 
 <file path=customXml/item1.xml><?xml version="1.0" encoding="utf-8"?>
-<?mso-contentType ?>
-<FormTemplates xmlns="http://schemas.microsoft.com/sharepoint/v3/contenttype/forms">
-  <Display>DocumentLibraryForm</Display>
-  <Edit>AssetEditForm</Edit>
-  <New>DocumentLibraryForm</New>
-</FormTemplates>
-</file>
-
-<file path=customXml/item2.xml><?xml version="1.0" encoding="utf-8"?>
 <CoverPageProperties xmlns="http://schemas.microsoft.com/office/2006/coverPageProps">
   <PublishDate>2015-08-17T00:00:00</PublishDate>
   <Abstract/>
@@ -9632,11 +9637,28 @@
 </CoverPageProperties>
 </file>
 
+<file path=customXml/item2.xml><?xml version="1.0" encoding="utf-8"?>
+<?mso-contentType ?>
+<FormTemplates xmlns="http://schemas.microsoft.com/sharepoint/v3/contenttype/forms">
+  <Display>DocumentLibraryForm</Display>
+  <Edit>AssetEditForm</Edit>
+  <New>DocumentLibraryForm</New>
+</FormTemplates>
+</file>
+
 <file path=customXml/item3.xml><?xml version="1.0" encoding="utf-8"?>
 <b:Sources xmlns:b="http://schemas.openxmlformats.org/officeDocument/2006/bibliography" xmlns="http://schemas.openxmlformats.org/officeDocument/2006/bibliography" SelectedStyle="\APASixthEditionOfficeOnline.xsl" StyleName="APA" Version="6"/>
 </file>
 
 <file path=customXml/itemProps1.xml><?xml version="1.0" encoding="utf-8"?>
+<ds:datastoreItem xmlns:ds="http://schemas.openxmlformats.org/officeDocument/2006/customXml" ds:itemID="{55AF091B-3C7A-41E3-B477-F2FDAA23CFDA}">
+  <ds:schemaRefs>
+    <ds:schemaRef ds:uri="http://schemas.microsoft.com/office/2006/coverPageProps"/>
+  </ds:schemaRefs>
+</ds:datastoreItem>
+</file>
+
+<file path=customXml/itemProps2.xml><?xml version="1.0" encoding="utf-8"?>
 <ds:datastoreItem xmlns:ds="http://schemas.openxmlformats.org/officeDocument/2006/customXml" ds:itemID="{61F29840-ED91-4B8B-89A3-204E03A550ED}">
   <ds:schemaRefs>
     <ds:schemaRef ds:uri="http://schemas.microsoft.com/sharepoint/v3/contenttype/forms"/>
@@ -9644,16 +9666,8 @@
 </ds:datastoreItem>
 </file>
 
-<file path=customXml/itemProps2.xml><?xml version="1.0" encoding="utf-8"?>
-<ds:datastoreItem xmlns:ds="http://schemas.openxmlformats.org/officeDocument/2006/customXml" ds:itemID="{55AF091B-3C7A-41E3-B477-F2FDAA23CFDA}">
-  <ds:schemaRefs>
-    <ds:schemaRef ds:uri="http://schemas.microsoft.com/office/2006/coverPageProps"/>
-  </ds:schemaRefs>
-</ds:datastoreItem>
-</file>
-
 <file path=customXml/itemProps3.xml><?xml version="1.0" encoding="utf-8"?>
-<ds:datastoreItem xmlns:ds="http://schemas.openxmlformats.org/officeDocument/2006/customXml" ds:itemID="{0358A989-B4CC-4900-ACE0-60FF4862CC0C}">
+<ds:datastoreItem xmlns:ds="http://schemas.openxmlformats.org/officeDocument/2006/customXml" ds:itemID="{5AD543C0-C969-42D5-B2D6-3526AFE0A773}">
   <ds:schemaRefs>
     <ds:schemaRef ds:uri="http://schemas.openxmlformats.org/officeDocument/2006/bibliography"/>
   </ds:schemaRefs>

</xml_diff>